<commit_message>
AWS Devops Documents Updated
</commit_message>
<xml_diff>
--- a/linux/class-notes/Linux Plus Notes.docx
+++ b/linux/class-notes/Linux Plus Notes.docx
@@ -95,7 +95,33 @@
           <w:szCs w:val="24"/>
           <w:lang w:val="en-US"/>
         </w:rPr>
-        <w:t xml:space="preserve">: Root user(password-ma…46) </w:t>
+        <w:t xml:space="preserve">: Root </w:t>
+      </w:r>
+      <w:proofErr w:type="gramStart"/>
+      <w:r>
+        <w:rPr>
+          <w:rFonts w:ascii="Consolas" w:hAnsi="Consolas"/>
+          <w:b/>
+          <w:bCs/>
+          <w:color w:val="FF0000"/>
+          <w:sz w:val="24"/>
+          <w:szCs w:val="24"/>
+          <w:lang w:val="en-US"/>
+        </w:rPr>
+        <w:t>user(</w:t>
+      </w:r>
+      <w:proofErr w:type="gramEnd"/>
+      <w:r>
+        <w:rPr>
+          <w:rFonts w:ascii="Consolas" w:hAnsi="Consolas"/>
+          <w:b/>
+          <w:bCs/>
+          <w:color w:val="FF0000"/>
+          <w:sz w:val="24"/>
+          <w:szCs w:val="24"/>
+          <w:lang w:val="en-US"/>
+        </w:rPr>
+        <w:t xml:space="preserve">password-ma…46) </w:t>
       </w:r>
       <w:proofErr w:type="spellStart"/>
       <w:r>
@@ -151,7 +177,33 @@
           <w:szCs w:val="24"/>
           <w:lang w:val="en-US"/>
         </w:rPr>
-        <w:t>hostname -I : Return IP address</w:t>
+        <w:t>hostname -</w:t>
+      </w:r>
+      <w:proofErr w:type="gramStart"/>
+      <w:r>
+        <w:rPr>
+          <w:rFonts w:ascii="Consolas" w:hAnsi="Consolas"/>
+          <w:b/>
+          <w:bCs/>
+          <w:color w:val="FF0000"/>
+          <w:sz w:val="24"/>
+          <w:szCs w:val="24"/>
+          <w:lang w:val="en-US"/>
+        </w:rPr>
+        <w:t>I :</w:t>
+      </w:r>
+      <w:proofErr w:type="gramEnd"/>
+      <w:r>
+        <w:rPr>
+          <w:rFonts w:ascii="Consolas" w:hAnsi="Consolas"/>
+          <w:b/>
+          <w:bCs/>
+          <w:color w:val="FF0000"/>
+          <w:sz w:val="24"/>
+          <w:szCs w:val="24"/>
+          <w:lang w:val="en-US"/>
+        </w:rPr>
+        <w:t xml:space="preserve"> Return IP address</w:t>
       </w:r>
     </w:p>
     <w:p>
@@ -834,16 +886,38 @@
           <w:szCs w:val="24"/>
           <w:lang w:val="en-US"/>
         </w:rPr>
-        <w:t>cat winter.txt &gt; cold.txt</w:t>
-      </w:r>
-      <w:r>
-        <w:rPr>
-          <w:rFonts w:cstheme="minorHAnsi"/>
-          <w:sz w:val="24"/>
-          <w:szCs w:val="24"/>
-          <w:lang w:val="en-US"/>
-        </w:rPr>
-        <w:t xml:space="preserve"> : Copy files by cat</w:t>
+        <w:t xml:space="preserve">cat winter.txt &gt; </w:t>
+      </w:r>
+      <w:proofErr w:type="gramStart"/>
+      <w:r>
+        <w:rPr>
+          <w:rFonts w:cstheme="minorHAnsi"/>
+          <w:b/>
+          <w:bCs/>
+          <w:sz w:val="24"/>
+          <w:szCs w:val="24"/>
+          <w:lang w:val="en-US"/>
+        </w:rPr>
+        <w:t>cold.txt</w:t>
+      </w:r>
+      <w:r>
+        <w:rPr>
+          <w:rFonts w:cstheme="minorHAnsi"/>
+          <w:sz w:val="24"/>
+          <w:szCs w:val="24"/>
+          <w:lang w:val="en-US"/>
+        </w:rPr>
+        <w:t xml:space="preserve"> :</w:t>
+      </w:r>
+      <w:proofErr w:type="gramEnd"/>
+      <w:r>
+        <w:rPr>
+          <w:rFonts w:cstheme="minorHAnsi"/>
+          <w:sz w:val="24"/>
+          <w:szCs w:val="24"/>
+          <w:lang w:val="en-US"/>
+        </w:rPr>
+        <w:t xml:space="preserve"> Copy files by cat</w:t>
       </w:r>
     </w:p>
     <w:p>
@@ -1023,7 +1097,27 @@
           <w:szCs w:val="24"/>
           <w:lang w:eastAsia="en-GB"/>
         </w:rPr>
-        <w:t xml:space="preserve"> is an command for searching file(s) and folder(s) using filters such as size , access time , modification time.</w:t>
+        <w:t xml:space="preserve"> is an command for searching file(s) and folder(s) using filters such as </w:t>
+      </w:r>
+      <w:proofErr w:type="gramStart"/>
+      <w:r>
+        <w:rPr>
+          <w:rFonts w:ascii="Formular" w:eastAsia="Times New Roman" w:hAnsi="Formular" w:cs="Times New Roman"/>
+          <w:sz w:val="24"/>
+          <w:szCs w:val="24"/>
+          <w:lang w:eastAsia="en-GB"/>
+        </w:rPr>
+        <w:t>size ,</w:t>
+      </w:r>
+      <w:proofErr w:type="gramEnd"/>
+      <w:r>
+        <w:rPr>
+          <w:rFonts w:ascii="Formular" w:eastAsia="Times New Roman" w:hAnsi="Formular" w:cs="Times New Roman"/>
+          <w:sz w:val="24"/>
+          <w:szCs w:val="24"/>
+          <w:lang w:eastAsia="en-GB"/>
+        </w:rPr>
+        <w:t xml:space="preserve"> access time , modification time.</w:t>
       </w:r>
     </w:p>
     <w:p>
@@ -1040,6 +1134,7 @@
           <w:lang w:val="en-US"/>
         </w:rPr>
       </w:pPr>
+      <w:proofErr w:type="gramStart"/>
       <w:r>
         <w:rPr>
           <w:rFonts w:cstheme="minorHAnsi"/>
@@ -1051,6 +1146,7 @@
         </w:rPr>
         <w:t>find .</w:t>
       </w:r>
+      <w:proofErr w:type="gramEnd"/>
       <w:r>
         <w:rPr>
           <w:rFonts w:cstheme="minorHAnsi"/>
@@ -1480,7 +1576,7 @@
           <w:sz w:val="25"/>
           <w:szCs w:val="25"/>
         </w:rPr>
-        <w:t>echo $VARIABLE1</w:t>
+        <w:t xml:space="preserve">echo $VARIABLE1  </w:t>
       </w:r>
       <w:r>
         <w:rPr>
@@ -1489,7 +1585,7 @@
           <w:sz w:val="25"/>
           <w:szCs w:val="25"/>
         </w:rPr>
-        <w:t xml:space="preserve">  </w:t>
+        <w:sym w:font="Wingdings" w:char="F0E8"/>
       </w:r>
       <w:r>
         <w:rPr>
@@ -1498,16 +1594,39 @@
           <w:sz w:val="25"/>
           <w:szCs w:val="25"/>
         </w:rPr>
-        <w:sym w:font="Wingdings" w:char="F0E8"/>
-      </w:r>
-      <w:r>
+        <w:t xml:space="preserve"> 1234</w:t>
+      </w:r>
+    </w:p>
+    <w:p>
+      <w:pPr>
+        <w:pStyle w:val="HTMLPreformatted"/>
+        <w:ind w:left="720"/>
         <w:rPr>
           <w:rFonts w:ascii="Consolas" w:hAnsi="Consolas"/>
           <w:color w:val="212529"/>
           <w:sz w:val="25"/>
           <w:szCs w:val="25"/>
         </w:rPr>
-        <w:t xml:space="preserve"> 1234</w:t>
+      </w:pPr>
+    </w:p>
+    <w:p>
+      <w:pPr>
+        <w:pStyle w:val="HTMLPreformatted"/>
+        <w:rPr>
+          <w:rFonts w:ascii="Consolas" w:hAnsi="Consolas"/>
+          <w:color w:val="212529"/>
+          <w:sz w:val="25"/>
+          <w:szCs w:val="25"/>
+        </w:rPr>
+      </w:pPr>
+      <w:r>
+        <w:rPr>
+          <w:rFonts w:ascii="Consolas" w:hAnsi="Consolas"/>
+          <w:color w:val="212529"/>
+          <w:sz w:val="25"/>
+          <w:szCs w:val="25"/>
+        </w:rPr>
+        <w:t xml:space="preserve">     unset VARIABLE1  </w:t>
       </w:r>
     </w:p>
     <w:p>
@@ -1521,17 +1640,15 @@
           <w:szCs w:val="25"/>
         </w:rPr>
       </w:pPr>
-    </w:p>
-    <w:p>
-      <w:pPr>
-        <w:pStyle w:val="HTMLPreformatted"/>
+      <w:r>
         <w:rPr>
           <w:rFonts w:ascii="Consolas" w:hAnsi="Consolas"/>
           <w:color w:val="212529"/>
           <w:sz w:val="25"/>
           <w:szCs w:val="25"/>
         </w:rPr>
-      </w:pPr>
+        <w:t xml:space="preserve">echo $VARIABLE1  </w:t>
+      </w:r>
       <w:r>
         <w:rPr>
           <w:rFonts w:ascii="Consolas" w:hAnsi="Consolas"/>
@@ -1539,26 +1656,20 @@
           <w:sz w:val="25"/>
           <w:szCs w:val="25"/>
         </w:rPr>
-        <w:t xml:space="preserve">     </w:t>
-      </w:r>
-      <w:r>
+        <w:sym w:font="Wingdings" w:char="F0E8"/>
+      </w:r>
+    </w:p>
+    <w:p>
+      <w:pPr>
+        <w:pStyle w:val="HTMLPreformatted"/>
+        <w:ind w:left="720"/>
         <w:rPr>
           <w:rFonts w:ascii="Consolas" w:hAnsi="Consolas"/>
           <w:color w:val="212529"/>
           <w:sz w:val="25"/>
           <w:szCs w:val="25"/>
         </w:rPr>
-        <w:t>unset VARIABLE1</w:t>
-      </w:r>
-      <w:r>
-        <w:rPr>
-          <w:rFonts w:ascii="Consolas" w:hAnsi="Consolas"/>
-          <w:color w:val="212529"/>
-          <w:sz w:val="25"/>
-          <w:szCs w:val="25"/>
-        </w:rPr>
-        <w:t xml:space="preserve">  </w:t>
-      </w:r>
+      </w:pPr>
     </w:p>
     <w:p>
       <w:pPr>
@@ -1567,27 +1678,48 @@
         <w:rPr>
           <w:rFonts w:ascii="Consolas" w:hAnsi="Consolas"/>
           <w:color w:val="212529"/>
-          <w:sz w:val="25"/>
-          <w:szCs w:val="25"/>
+          <w:sz w:val="24"/>
+          <w:szCs w:val="24"/>
         </w:rPr>
       </w:pPr>
       <w:r>
         <w:rPr>
           <w:rFonts w:ascii="Consolas" w:hAnsi="Consolas"/>
           <w:color w:val="212529"/>
-          <w:sz w:val="25"/>
-          <w:szCs w:val="25"/>
-        </w:rPr>
-        <w:t xml:space="preserve">echo $VARIABLE1  </w:t>
+          <w:sz w:val="24"/>
+          <w:szCs w:val="24"/>
+        </w:rPr>
+        <w:t>export Variable=value</w:t>
       </w:r>
       <w:r>
         <w:rPr>
           <w:rFonts w:ascii="Consolas" w:hAnsi="Consolas"/>
           <w:color w:val="212529"/>
-          <w:sz w:val="25"/>
-          <w:szCs w:val="25"/>
-        </w:rPr>
-        <w:sym w:font="Wingdings" w:char="F0E8"/>
+          <w:sz w:val="24"/>
+          <w:szCs w:val="24"/>
+        </w:rPr>
+        <w:tab/>
+        <w:t xml:space="preserve"> </w:t>
+      </w:r>
+      <w:proofErr w:type="gramStart"/>
+      <w:r>
+        <w:rPr>
+          <w:rFonts w:ascii="Consolas" w:hAnsi="Consolas"/>
+          <w:color w:val="212529"/>
+          <w:sz w:val="24"/>
+          <w:szCs w:val="24"/>
+        </w:rPr>
+        <w:t>To</w:t>
+      </w:r>
+      <w:proofErr w:type="gramEnd"/>
+      <w:r>
+        <w:rPr>
+          <w:rFonts w:ascii="Consolas" w:hAnsi="Consolas"/>
+          <w:color w:val="212529"/>
+          <w:sz w:val="24"/>
+          <w:szCs w:val="24"/>
+        </w:rPr>
+        <w:t xml:space="preserve"> set value of an environment variable</w:t>
       </w:r>
     </w:p>
     <w:p>
@@ -1597,8 +1729,8 @@
         <w:rPr>
           <w:rFonts w:ascii="Consolas" w:hAnsi="Consolas"/>
           <w:color w:val="212529"/>
-          <w:sz w:val="25"/>
-          <w:szCs w:val="25"/>
+          <w:sz w:val="24"/>
+          <w:szCs w:val="24"/>
         </w:rPr>
       </w:pPr>
     </w:p>
@@ -1607,66 +1739,6 @@
         <w:pStyle w:val="HTMLPreformatted"/>
         <w:ind w:left="720"/>
         <w:rPr>
-          <w:rFonts w:ascii="Consolas" w:hAnsi="Consolas"/>
-          <w:color w:val="212529"/>
-          <w:sz w:val="24"/>
-          <w:szCs w:val="24"/>
-        </w:rPr>
-      </w:pPr>
-      <w:r>
-        <w:rPr>
-          <w:rFonts w:ascii="Consolas" w:hAnsi="Consolas"/>
-          <w:color w:val="212529"/>
-          <w:sz w:val="24"/>
-          <w:szCs w:val="24"/>
-        </w:rPr>
-        <w:t>export Variable=value</w:t>
-      </w:r>
-      <w:r>
-        <w:rPr>
-          <w:rFonts w:ascii="Consolas" w:hAnsi="Consolas"/>
-          <w:color w:val="212529"/>
-          <w:sz w:val="24"/>
-          <w:szCs w:val="24"/>
-        </w:rPr>
-        <w:tab/>
-      </w:r>
-      <w:r>
-        <w:rPr>
-          <w:rFonts w:ascii="Consolas" w:hAnsi="Consolas"/>
-          <w:color w:val="212529"/>
-          <w:sz w:val="24"/>
-          <w:szCs w:val="24"/>
-        </w:rPr>
-        <w:t xml:space="preserve"> </w:t>
-      </w:r>
-      <w:r>
-        <w:rPr>
-          <w:rFonts w:ascii="Consolas" w:hAnsi="Consolas"/>
-          <w:color w:val="212529"/>
-          <w:sz w:val="24"/>
-          <w:szCs w:val="24"/>
-        </w:rPr>
-        <w:t>To set value of an environment variable</w:t>
-      </w:r>
-    </w:p>
-    <w:p>
-      <w:pPr>
-        <w:pStyle w:val="HTMLPreformatted"/>
-        <w:ind w:left="720"/>
-        <w:rPr>
-          <w:rFonts w:ascii="Consolas" w:hAnsi="Consolas"/>
-          <w:color w:val="212529"/>
-          <w:sz w:val="24"/>
-          <w:szCs w:val="24"/>
-        </w:rPr>
-      </w:pPr>
-    </w:p>
-    <w:p>
-      <w:pPr>
-        <w:pStyle w:val="HTMLPreformatted"/>
-        <w:ind w:left="720"/>
-        <w:rPr>
           <w:rStyle w:val="Strong"/>
           <w:rFonts w:ascii="Formular" w:hAnsi="Formular"/>
           <w:color w:val="FF0000"/>
@@ -1684,18 +1756,7 @@
           <w:szCs w:val="24"/>
           <w:shd w:val="clear" w:color="auto" w:fill="FFFFFF"/>
         </w:rPr>
-        <w:t>Add a New Directory to the Path</w:t>
-      </w:r>
-      <w:r>
-        <w:rPr>
-          <w:rStyle w:val="Strong"/>
-          <w:rFonts w:ascii="Formular" w:hAnsi="Formular"/>
-          <w:color w:val="FF0000"/>
-          <w:sz w:val="24"/>
-          <w:szCs w:val="24"/>
-          <w:shd w:val="clear" w:color="auto" w:fill="FFFFFF"/>
-        </w:rPr>
-        <w:t>:</w:t>
+        <w:t>Add a New Directory to the Path:</w:t>
       </w:r>
     </w:p>
     <w:p>
@@ -1793,61 +1854,133 @@
           <w:sz w:val="24"/>
           <w:szCs w:val="24"/>
         </w:rPr>
-        <w:t>user@clarusway:~$ var3=three</w:t>
-      </w:r>
-    </w:p>
-    <w:p>
-      <w:pPr>
-        <w:pStyle w:val="ListParagraph"/>
-        <w:rPr>
-          <w:rFonts w:cstheme="minorHAnsi"/>
-          <w:sz w:val="24"/>
-          <w:szCs w:val="24"/>
-        </w:rPr>
-      </w:pPr>
-      <w:r>
-        <w:rPr>
-          <w:rFonts w:cstheme="minorHAnsi"/>
-          <w:sz w:val="24"/>
-          <w:szCs w:val="24"/>
-        </w:rPr>
-        <w:t>user@clarusway:~$ var4=four</w:t>
-      </w:r>
-    </w:p>
-    <w:p>
-      <w:pPr>
-        <w:pStyle w:val="ListParagraph"/>
-        <w:rPr>
-          <w:rFonts w:cstheme="minorHAnsi"/>
-          <w:sz w:val="24"/>
-          <w:szCs w:val="24"/>
-        </w:rPr>
-      </w:pPr>
-      <w:r>
-        <w:rPr>
-          <w:rFonts w:cstheme="minorHAnsi"/>
-          <w:sz w:val="24"/>
-          <w:szCs w:val="24"/>
-        </w:rPr>
-        <w:t>user@clarusway:~$ export var4</w:t>
-      </w:r>
-    </w:p>
-    <w:p>
-      <w:pPr>
-        <w:pStyle w:val="ListParagraph"/>
-        <w:rPr>
-          <w:rFonts w:cstheme="minorHAnsi"/>
-          <w:sz w:val="24"/>
-          <w:szCs w:val="24"/>
-        </w:rPr>
-      </w:pPr>
-      <w:r>
-        <w:rPr>
-          <w:rFonts w:cstheme="minorHAnsi"/>
-          <w:sz w:val="24"/>
-          <w:szCs w:val="24"/>
-        </w:rPr>
-        <w:t>user@clarusway:~$ echo $var3 $var4</w:t>
+        <w:t>user@</w:t>
+      </w:r>
+      <w:proofErr w:type="gramStart"/>
+      <w:r>
+        <w:rPr>
+          <w:rFonts w:cstheme="minorHAnsi"/>
+          <w:sz w:val="24"/>
+          <w:szCs w:val="24"/>
+        </w:rPr>
+        <w:t>clarusway:~</w:t>
+      </w:r>
+      <w:proofErr w:type="gramEnd"/>
+      <w:r>
+        <w:rPr>
+          <w:rFonts w:cstheme="minorHAnsi"/>
+          <w:sz w:val="24"/>
+          <w:szCs w:val="24"/>
+        </w:rPr>
+        <w:t>$ var3=three</w:t>
+      </w:r>
+    </w:p>
+    <w:p>
+      <w:pPr>
+        <w:pStyle w:val="ListParagraph"/>
+        <w:rPr>
+          <w:rFonts w:cstheme="minorHAnsi"/>
+          <w:sz w:val="24"/>
+          <w:szCs w:val="24"/>
+        </w:rPr>
+      </w:pPr>
+      <w:r>
+        <w:rPr>
+          <w:rFonts w:cstheme="minorHAnsi"/>
+          <w:sz w:val="24"/>
+          <w:szCs w:val="24"/>
+        </w:rPr>
+        <w:t>user@</w:t>
+      </w:r>
+      <w:proofErr w:type="gramStart"/>
+      <w:r>
+        <w:rPr>
+          <w:rFonts w:cstheme="minorHAnsi"/>
+          <w:sz w:val="24"/>
+          <w:szCs w:val="24"/>
+        </w:rPr>
+        <w:t>clarusway:~</w:t>
+      </w:r>
+      <w:proofErr w:type="gramEnd"/>
+      <w:r>
+        <w:rPr>
+          <w:rFonts w:cstheme="minorHAnsi"/>
+          <w:sz w:val="24"/>
+          <w:szCs w:val="24"/>
+        </w:rPr>
+        <w:t>$ var4=four</w:t>
+      </w:r>
+    </w:p>
+    <w:p>
+      <w:pPr>
+        <w:pStyle w:val="ListParagraph"/>
+        <w:rPr>
+          <w:rFonts w:cstheme="minorHAnsi"/>
+          <w:sz w:val="24"/>
+          <w:szCs w:val="24"/>
+        </w:rPr>
+      </w:pPr>
+      <w:r>
+        <w:rPr>
+          <w:rFonts w:cstheme="minorHAnsi"/>
+          <w:sz w:val="24"/>
+          <w:szCs w:val="24"/>
+        </w:rPr>
+        <w:t>user@</w:t>
+      </w:r>
+      <w:proofErr w:type="gramStart"/>
+      <w:r>
+        <w:rPr>
+          <w:rFonts w:cstheme="minorHAnsi"/>
+          <w:sz w:val="24"/>
+          <w:szCs w:val="24"/>
+        </w:rPr>
+        <w:t>clarusway:~</w:t>
+      </w:r>
+      <w:proofErr w:type="gramEnd"/>
+      <w:r>
+        <w:rPr>
+          <w:rFonts w:cstheme="minorHAnsi"/>
+          <w:sz w:val="24"/>
+          <w:szCs w:val="24"/>
+        </w:rPr>
+        <w:t>$ export var4</w:t>
+      </w:r>
+    </w:p>
+    <w:p>
+      <w:pPr>
+        <w:pStyle w:val="ListParagraph"/>
+        <w:rPr>
+          <w:rFonts w:cstheme="minorHAnsi"/>
+          <w:sz w:val="24"/>
+          <w:szCs w:val="24"/>
+        </w:rPr>
+      </w:pPr>
+      <w:r>
+        <w:rPr>
+          <w:rFonts w:cstheme="minorHAnsi"/>
+          <w:sz w:val="24"/>
+          <w:szCs w:val="24"/>
+        </w:rPr>
+        <w:t>user@</w:t>
+      </w:r>
+      <w:proofErr w:type="gramStart"/>
+      <w:r>
+        <w:rPr>
+          <w:rFonts w:cstheme="minorHAnsi"/>
+          <w:sz w:val="24"/>
+          <w:szCs w:val="24"/>
+        </w:rPr>
+        <w:t>clarusway:~</w:t>
+      </w:r>
+      <w:proofErr w:type="gramEnd"/>
+      <w:r>
+        <w:rPr>
+          <w:rFonts w:cstheme="minorHAnsi"/>
+          <w:sz w:val="24"/>
+          <w:szCs w:val="24"/>
+        </w:rPr>
+        <w:t>$ echo $var3 $var4</w:t>
       </w:r>
     </w:p>
     <w:p>
@@ -1883,25 +2016,61 @@
           <w:sz w:val="24"/>
           <w:szCs w:val="24"/>
         </w:rPr>
-        <w:t>user@clarusway:~$ bash</w:t>
-      </w:r>
-    </w:p>
-    <w:p>
-      <w:pPr>
-        <w:pStyle w:val="ListParagraph"/>
-        <w:rPr>
-          <w:rFonts w:cstheme="minorHAnsi"/>
-          <w:sz w:val="24"/>
-          <w:szCs w:val="24"/>
-        </w:rPr>
-      </w:pPr>
-      <w:r>
-        <w:rPr>
-          <w:rFonts w:cstheme="minorHAnsi"/>
-          <w:sz w:val="24"/>
-          <w:szCs w:val="24"/>
-        </w:rPr>
-        <w:t>user@clarusway:~$ echo $var3 $var4</w:t>
+        <w:t>user@</w:t>
+      </w:r>
+      <w:proofErr w:type="gramStart"/>
+      <w:r>
+        <w:rPr>
+          <w:rFonts w:cstheme="minorHAnsi"/>
+          <w:sz w:val="24"/>
+          <w:szCs w:val="24"/>
+        </w:rPr>
+        <w:t>clarusway:~</w:t>
+      </w:r>
+      <w:proofErr w:type="gramEnd"/>
+      <w:r>
+        <w:rPr>
+          <w:rFonts w:cstheme="minorHAnsi"/>
+          <w:sz w:val="24"/>
+          <w:szCs w:val="24"/>
+        </w:rPr>
+        <w:t>$ bash</w:t>
+      </w:r>
+    </w:p>
+    <w:p>
+      <w:pPr>
+        <w:pStyle w:val="ListParagraph"/>
+        <w:rPr>
+          <w:rFonts w:cstheme="minorHAnsi"/>
+          <w:sz w:val="24"/>
+          <w:szCs w:val="24"/>
+        </w:rPr>
+      </w:pPr>
+      <w:r>
+        <w:rPr>
+          <w:rFonts w:cstheme="minorHAnsi"/>
+          <w:sz w:val="24"/>
+          <w:szCs w:val="24"/>
+        </w:rPr>
+        <w:t>user@</w:t>
+      </w:r>
+      <w:proofErr w:type="gramStart"/>
+      <w:r>
+        <w:rPr>
+          <w:rFonts w:cstheme="minorHAnsi"/>
+          <w:sz w:val="24"/>
+          <w:szCs w:val="24"/>
+        </w:rPr>
+        <w:t>clarusway:~</w:t>
+      </w:r>
+      <w:proofErr w:type="gramEnd"/>
+      <w:r>
+        <w:rPr>
+          <w:rFonts w:cstheme="minorHAnsi"/>
+          <w:sz w:val="24"/>
+          <w:szCs w:val="24"/>
+        </w:rPr>
+        <w:t>$ echo $var3 $var4</w:t>
       </w:r>
     </w:p>
     <w:p>
@@ -2009,18 +2178,20 @@
           <w:szCs w:val="24"/>
           <w:shd w:val="clear" w:color="auto" w:fill="FFFFFF"/>
         </w:rPr>
-        <w:t xml:space="preserve">: </w:t>
-      </w:r>
-      <w:r>
-        <w:rPr>
-          <w:rFonts w:ascii="Formular" w:hAnsi="Formular"/>
-          <w:color w:val="212529"/>
-          <w:sz w:val="24"/>
-          <w:szCs w:val="24"/>
-          <w:shd w:val="clear" w:color="auto" w:fill="FFFFFF"/>
-        </w:rPr>
-        <w:t>details about who is logged on the system</w:t>
-      </w:r>
+        <w:t xml:space="preserve">: details about who is logged on the </w:t>
+      </w:r>
+      <w:proofErr w:type="gramStart"/>
+      <w:r>
+        <w:rPr>
+          <w:rFonts w:ascii="Formular" w:hAnsi="Formular"/>
+          <w:color w:val="212529"/>
+          <w:sz w:val="24"/>
+          <w:szCs w:val="24"/>
+          <w:shd w:val="clear" w:color="auto" w:fill="FFFFFF"/>
+        </w:rPr>
+        <w:t>system</w:t>
+      </w:r>
+      <w:proofErr w:type="gramEnd"/>
     </w:p>
     <w:p>
       <w:pPr>
@@ -2071,8 +2242,20 @@
           <w:szCs w:val="24"/>
           <w:shd w:val="clear" w:color="auto" w:fill="FFFFFF"/>
         </w:rPr>
-        <w:t>show the line that points to your current session</w:t>
-      </w:r>
+        <w:t xml:space="preserve">show the line that points to your current </w:t>
+      </w:r>
+      <w:proofErr w:type="gramStart"/>
+      <w:r>
+        <w:rPr>
+          <w:rFonts w:ascii="Formular" w:hAnsi="Formular"/>
+          <w:color w:val="212529"/>
+          <w:sz w:val="24"/>
+          <w:szCs w:val="24"/>
+          <w:shd w:val="clear" w:color="auto" w:fill="FFFFFF"/>
+        </w:rPr>
+        <w:t>session</w:t>
+      </w:r>
+      <w:proofErr w:type="gramEnd"/>
     </w:p>
     <w:p>
       <w:pPr>
@@ -2198,17 +2381,7 @@
           <w:szCs w:val="24"/>
           <w:shd w:val="clear" w:color="auto" w:fill="FFFFFF"/>
         </w:rPr>
-        <w:t xml:space="preserve"> </w:t>
-      </w:r>
-      <w:r>
-        <w:rPr>
-          <w:rFonts w:ascii="Formular" w:hAnsi="Formular"/>
-          <w:color w:val="212529"/>
-          <w:sz w:val="24"/>
-          <w:szCs w:val="24"/>
-          <w:shd w:val="clear" w:color="auto" w:fill="FFFFFF"/>
-        </w:rPr>
-        <w:t>enables a shell to be run as another user.</w:t>
+        <w:t xml:space="preserve"> enables a shell to be run as another user.</w:t>
       </w:r>
     </w:p>
     <w:p>
@@ -2244,17 +2417,7 @@
           <w:szCs w:val="24"/>
           <w:shd w:val="clear" w:color="auto" w:fill="FFFFFF"/>
         </w:rPr>
-        <w:t xml:space="preserve">: </w:t>
-      </w:r>
-      <w:r>
-        <w:rPr>
-          <w:rFonts w:ascii="Formular" w:hAnsi="Formular"/>
-          <w:color w:val="212529"/>
-          <w:sz w:val="24"/>
-          <w:szCs w:val="24"/>
-          <w:shd w:val="clear" w:color="auto" w:fill="FFFFFF"/>
-        </w:rPr>
-        <w:t>the local user database</w:t>
+        <w:t>: the local user database</w:t>
       </w:r>
     </w:p>
     <w:p>
@@ -2333,6 +2496,130 @@
           <w:lang w:val="en-US"/>
         </w:rPr>
       </w:pPr>
+    </w:p>
+    <w:p>
+      <w:pPr>
+        <w:pStyle w:val="ListParagraph"/>
+        <w:rPr>
+          <w:rFonts w:cstheme="minorHAnsi"/>
+          <w:sz w:val="24"/>
+          <w:szCs w:val="24"/>
+          <w:lang w:val="en-US"/>
+        </w:rPr>
+      </w:pPr>
+      <w:proofErr w:type="spellStart"/>
+      <w:r>
+        <w:rPr>
+          <w:rFonts w:cstheme="minorHAnsi"/>
+          <w:sz w:val="24"/>
+          <w:szCs w:val="24"/>
+          <w:lang w:val="en-US"/>
+        </w:rPr>
+        <w:t>Dosyanin</w:t>
+      </w:r>
+      <w:proofErr w:type="spellEnd"/>
+      <w:r>
+        <w:rPr>
+          <w:rFonts w:cstheme="minorHAnsi"/>
+          <w:sz w:val="24"/>
+          <w:szCs w:val="24"/>
+          <w:lang w:val="en-US"/>
+        </w:rPr>
+        <w:t xml:space="preserve"> ilk 10 </w:t>
+      </w:r>
+      <w:proofErr w:type="spellStart"/>
+      <w:r>
+        <w:rPr>
+          <w:rFonts w:cstheme="minorHAnsi"/>
+          <w:sz w:val="24"/>
+          <w:szCs w:val="24"/>
+          <w:lang w:val="en-US"/>
+        </w:rPr>
+        <w:t>satirini</w:t>
+      </w:r>
+      <w:proofErr w:type="spellEnd"/>
+      <w:r>
+        <w:rPr>
+          <w:rFonts w:cstheme="minorHAnsi"/>
+          <w:sz w:val="24"/>
+          <w:szCs w:val="24"/>
+          <w:lang w:val="en-US"/>
+        </w:rPr>
+        <w:t xml:space="preserve"> </w:t>
+      </w:r>
+      <w:proofErr w:type="spellStart"/>
+      <w:r>
+        <w:rPr>
+          <w:rFonts w:cstheme="minorHAnsi"/>
+          <w:sz w:val="24"/>
+          <w:szCs w:val="24"/>
+          <w:lang w:val="en-US"/>
+        </w:rPr>
+        <w:t>gosterir</w:t>
+      </w:r>
+      <w:proofErr w:type="spellEnd"/>
+    </w:p>
+    <w:p>
+      <w:pPr>
+        <w:pStyle w:val="ListParagraph"/>
+        <w:rPr>
+          <w:rFonts w:cstheme="minorHAnsi"/>
+          <w:sz w:val="24"/>
+          <w:szCs w:val="24"/>
+          <w:lang w:val="en-US"/>
+        </w:rPr>
+      </w:pPr>
+      <w:proofErr w:type="spellStart"/>
+      <w:r>
+        <w:rPr>
+          <w:rFonts w:cstheme="minorHAnsi"/>
+          <w:sz w:val="24"/>
+          <w:szCs w:val="24"/>
+          <w:lang w:val="en-US"/>
+        </w:rPr>
+        <w:t>Dosyanin</w:t>
+      </w:r>
+      <w:proofErr w:type="spellEnd"/>
+      <w:r>
+        <w:rPr>
+          <w:rFonts w:cstheme="minorHAnsi"/>
+          <w:sz w:val="24"/>
+          <w:szCs w:val="24"/>
+          <w:lang w:val="en-US"/>
+        </w:rPr>
+        <w:t xml:space="preserve"> son 10 </w:t>
+      </w:r>
+      <w:proofErr w:type="spellStart"/>
+      <w:r>
+        <w:rPr>
+          <w:rFonts w:cstheme="minorHAnsi"/>
+          <w:sz w:val="24"/>
+          <w:szCs w:val="24"/>
+          <w:lang w:val="en-US"/>
+        </w:rPr>
+        <w:t>satirini</w:t>
+      </w:r>
+      <w:proofErr w:type="spellEnd"/>
+      <w:r>
+        <w:rPr>
+          <w:rFonts w:cstheme="minorHAnsi"/>
+          <w:sz w:val="24"/>
+          <w:szCs w:val="24"/>
+          <w:lang w:val="en-US"/>
+        </w:rPr>
+        <w:t xml:space="preserve"> </w:t>
+      </w:r>
+      <w:proofErr w:type="spellStart"/>
+      <w:r>
+        <w:rPr>
+          <w:rFonts w:cstheme="minorHAnsi"/>
+          <w:sz w:val="24"/>
+          <w:szCs w:val="24"/>
+          <w:lang w:val="en-US"/>
+        </w:rPr>
+        <w:t>gosterir</w:t>
+      </w:r>
+      <w:proofErr w:type="spellEnd"/>
     </w:p>
     <w:sectPr>
       <w:pgSz w:w="11906" w:h="16838"/>
@@ -3099,6 +3386,7 @@
   <w:style w:type="character" w:default="1" w:styleId="DefaultParagraphFont">
     <w:name w:val="Default Paragraph Font"/>
     <w:uiPriority w:val="1"/>
+    <w:semiHidden/>
     <w:unhideWhenUsed/>
   </w:style>
   <w:style w:type="table" w:default="1" w:styleId="TableNormal">

</xml_diff>

<commit_message>
Linux notes and hands on documents created
</commit_message>
<xml_diff>
--- a/linux/class-notes/Linux Plus Notes.docx
+++ b/linux/class-notes/Linux Plus Notes.docx
@@ -26,6 +26,111 @@
           <w:lang w:val="en-US"/>
         </w:rPr>
         <w:t>LINUX PLUS NOTES:</w:t>
+      </w:r>
+    </w:p>
+    <w:p>
+      <w:pPr>
+        <w:jc w:val="center"/>
+        <w:rPr>
+          <w:rFonts w:ascii="Consolas" w:hAnsi="Consolas"/>
+          <w:b/>
+          <w:bCs/>
+          <w:color w:val="FF0000"/>
+          <w:sz w:val="24"/>
+          <w:szCs w:val="24"/>
+          <w:lang w:val="en-US"/>
+        </w:rPr>
+      </w:pPr>
+    </w:p>
+    <w:p>
+      <w:pPr>
+        <w:pStyle w:val="NormalWeb"/>
+        <w:numPr>
+          <w:ilvl w:val="0"/>
+          <w:numId w:val="1"/>
+        </w:numPr>
+        <w:shd w:val="clear" w:color="auto" w:fill="FFFFFF"/>
+        <w:spacing w:before="0" w:beforeAutospacing="0" w:after="150" w:afterAutospacing="0"/>
+        <w:rPr>
+          <w:rFonts w:ascii="Helvetica" w:hAnsi="Helvetica" w:cs="Helvetica"/>
+          <w:color w:val="FF0000"/>
+          <w:sz w:val="21"/>
+          <w:szCs w:val="21"/>
+        </w:rPr>
+      </w:pPr>
+      <w:proofErr w:type="spellStart"/>
+      <w:r>
+        <w:rPr>
+          <w:rFonts w:ascii="Helvetica" w:hAnsi="Helvetica" w:cs="Helvetica"/>
+          <w:b/>
+          <w:bCs/>
+          <w:color w:val="FF0000"/>
+          <w:sz w:val="21"/>
+          <w:szCs w:val="21"/>
+          <w:shd w:val="clear" w:color="auto" w:fill="FFFFFF"/>
+        </w:rPr>
+        <w:t>sudo</w:t>
+      </w:r>
+      <w:proofErr w:type="spellEnd"/>
+      <w:r>
+        <w:rPr>
+          <w:rFonts w:ascii="Helvetica" w:hAnsi="Helvetica" w:cs="Helvetica"/>
+          <w:b/>
+          <w:bCs/>
+          <w:color w:val="FF0000"/>
+          <w:sz w:val="21"/>
+          <w:szCs w:val="21"/>
+          <w:shd w:val="clear" w:color="auto" w:fill="FFFFFF"/>
+        </w:rPr>
+        <w:t xml:space="preserve"> apt update &amp;&amp; </w:t>
+      </w:r>
+      <w:proofErr w:type="spellStart"/>
+      <w:r>
+        <w:rPr>
+          <w:rFonts w:ascii="Helvetica" w:hAnsi="Helvetica" w:cs="Helvetica"/>
+          <w:b/>
+          <w:bCs/>
+          <w:color w:val="FF0000"/>
+          <w:sz w:val="21"/>
+          <w:szCs w:val="21"/>
+          <w:shd w:val="clear" w:color="auto" w:fill="FFFFFF"/>
+        </w:rPr>
+        <w:t>sudo</w:t>
+      </w:r>
+      <w:proofErr w:type="spellEnd"/>
+      <w:r>
+        <w:rPr>
+          <w:rFonts w:ascii="Helvetica" w:hAnsi="Helvetica" w:cs="Helvetica"/>
+          <w:b/>
+          <w:bCs/>
+          <w:color w:val="FF0000"/>
+          <w:sz w:val="21"/>
+          <w:szCs w:val="21"/>
+          <w:shd w:val="clear" w:color="auto" w:fill="FFFFFF"/>
+        </w:rPr>
+        <w:t xml:space="preserve"> apt upgrade -y</w:t>
+      </w:r>
+      <w:r>
+        <w:rPr>
+          <w:rFonts w:ascii="Helvetica" w:hAnsi="Helvetica" w:cs="Helvetica"/>
+          <w:b/>
+          <w:bCs/>
+          <w:color w:val="FF0000"/>
+          <w:sz w:val="21"/>
+          <w:szCs w:val="21"/>
+          <w:shd w:val="clear" w:color="auto" w:fill="FFFFFF"/>
+        </w:rPr>
+        <w:t>:</w:t>
+      </w:r>
+      <w:r>
+        <w:rPr>
+          <w:rFonts w:ascii="Helvetica" w:hAnsi="Helvetica" w:cs="Helvetica"/>
+          <w:color w:val="FF0000"/>
+          <w:sz w:val="21"/>
+          <w:szCs w:val="21"/>
+          <w:shd w:val="clear" w:color="auto" w:fill="FFFFFF"/>
+        </w:rPr>
+        <w:t xml:space="preserve"> Update computer at one line</w:t>
       </w:r>
     </w:p>
     <w:p>
@@ -615,6 +720,99 @@
     <w:p>
       <w:pPr>
         <w:pStyle w:val="ListParagraph"/>
+        <w:tabs>
+          <w:tab w:val="left" w:pos="916"/>
+          <w:tab w:val="left" w:pos="1832"/>
+          <w:tab w:val="left" w:pos="2748"/>
+          <w:tab w:val="left" w:pos="3664"/>
+          <w:tab w:val="left" w:pos="4580"/>
+          <w:tab w:val="left" w:pos="5496"/>
+          <w:tab w:val="left" w:pos="6412"/>
+          <w:tab w:val="left" w:pos="7328"/>
+          <w:tab w:val="left" w:pos="8244"/>
+          <w:tab w:val="left" w:pos="9160"/>
+          <w:tab w:val="left" w:pos="10076"/>
+          <w:tab w:val="left" w:pos="10992"/>
+          <w:tab w:val="left" w:pos="11908"/>
+          <w:tab w:val="left" w:pos="12824"/>
+          <w:tab w:val="left" w:pos="13740"/>
+          <w:tab w:val="left" w:pos="14656"/>
+        </w:tabs>
+        <w:spacing w:after="0" w:line="240" w:lineRule="auto"/>
+        <w:rPr>
+          <w:rFonts w:eastAsia="Times New Roman" w:cstheme="minorHAnsi"/>
+          <w:color w:val="212529"/>
+          <w:sz w:val="24"/>
+          <w:szCs w:val="24"/>
+          <w:lang w:eastAsia="en-GB"/>
+        </w:rPr>
+      </w:pPr>
+      <w:r>
+        <w:rPr>
+          <w:rFonts w:eastAsia="Times New Roman" w:cstheme="minorHAnsi"/>
+          <w:color w:val="FF0000"/>
+          <w:sz w:val="24"/>
+          <w:szCs w:val="24"/>
+          <w:lang w:eastAsia="en-GB"/>
+        </w:rPr>
+        <w:t>Ex</w:t>
+      </w:r>
+      <w:r>
+        <w:rPr>
+          <w:rFonts w:eastAsia="Times New Roman" w:cstheme="minorHAnsi"/>
+          <w:color w:val="212529"/>
+          <w:sz w:val="24"/>
+          <w:szCs w:val="24"/>
+          <w:lang w:eastAsia="en-GB"/>
+        </w:rPr>
+        <w:t>: apropos ls</w:t>
+      </w:r>
+      <w:r>
+        <w:rPr>
+          <w:rFonts w:eastAsia="Times New Roman" w:cstheme="minorHAnsi"/>
+          <w:color w:val="212529"/>
+          <w:sz w:val="24"/>
+          <w:szCs w:val="24"/>
+          <w:lang w:eastAsia="en-GB"/>
+        </w:rPr>
+        <w:sym w:font="Wingdings" w:char="F0E0"/>
+      </w:r>
+      <w:r>
+        <w:rPr>
+          <w:rFonts w:eastAsia="Times New Roman" w:cstheme="minorHAnsi"/>
+          <w:color w:val="212529"/>
+          <w:sz w:val="24"/>
+          <w:szCs w:val="24"/>
+          <w:lang w:eastAsia="en-GB"/>
+        </w:rPr>
+        <w:t xml:space="preserve">give information all command </w:t>
+      </w:r>
+      <w:proofErr w:type="gramStart"/>
+      <w:r>
+        <w:rPr>
+          <w:rFonts w:eastAsia="Times New Roman" w:cstheme="minorHAnsi"/>
+          <w:color w:val="212529"/>
+          <w:sz w:val="24"/>
+          <w:szCs w:val="24"/>
+          <w:lang w:eastAsia="en-GB"/>
+        </w:rPr>
+        <w:t>include</w:t>
+      </w:r>
+      <w:proofErr w:type="gramEnd"/>
+      <w:r>
+        <w:rPr>
+          <w:rFonts w:eastAsia="Times New Roman" w:cstheme="minorHAnsi"/>
+          <w:color w:val="212529"/>
+          <w:sz w:val="24"/>
+          <w:szCs w:val="24"/>
+          <w:lang w:eastAsia="en-GB"/>
+        </w:rPr>
+        <w:t xml:space="preserve"> ls</w:t>
+      </w:r>
+    </w:p>
+    <w:p>
+      <w:pPr>
+        <w:pStyle w:val="ListParagraph"/>
         <w:numPr>
           <w:ilvl w:val="0"/>
           <w:numId w:val="1"/>
@@ -1190,6 +1388,41 @@
     <w:p>
       <w:pPr>
         <w:pStyle w:val="ListParagraph"/>
+        <w:rPr>
+          <w:rFonts w:cstheme="minorHAnsi"/>
+          <w:sz w:val="24"/>
+          <w:szCs w:val="24"/>
+          <w:lang w:val="en-US"/>
+        </w:rPr>
+      </w:pPr>
+    </w:p>
+    <w:p>
+      <w:pPr>
+        <w:pStyle w:val="ListParagraph"/>
+        <w:rPr>
+          <w:rFonts w:cstheme="minorHAnsi"/>
+          <w:color w:val="FF0000"/>
+          <w:sz w:val="24"/>
+          <w:szCs w:val="24"/>
+          <w:lang w:val="en-US"/>
+        </w:rPr>
+      </w:pPr>
+      <w:r>
+        <w:rPr>
+          <w:rFonts w:cstheme="minorHAnsi"/>
+          <w:b/>
+          <w:bCs/>
+          <w:color w:val="FF0000"/>
+          <w:sz w:val="24"/>
+          <w:szCs w:val="24"/>
+          <w:lang w:val="en-US"/>
+        </w:rPr>
+        <w:t>Find:</w:t>
+      </w:r>
+    </w:p>
+    <w:p>
+      <w:pPr>
+        <w:pStyle w:val="ListParagraph"/>
         <w:numPr>
           <w:ilvl w:val="0"/>
           <w:numId w:val="1"/>
@@ -1353,7 +1586,7 @@
           <w:szCs w:val="24"/>
           <w:shd w:val="clear" w:color="auto" w:fill="FFFFFF"/>
         </w:rPr>
-        <w:t>iname</w:t>
+        <w:t>i</w:t>
       </w:r>
       <w:proofErr w:type="spellEnd"/>
       <w:r>
@@ -1364,7 +1597,93 @@
           <w:szCs w:val="24"/>
           <w:shd w:val="clear" w:color="auto" w:fill="FFFFFF"/>
         </w:rPr>
-        <w:t>: case insensitive for files)</w:t>
+        <w:t xml:space="preserve"> </w:t>
+      </w:r>
+      <w:r>
+        <w:rPr>
+          <w:rFonts w:ascii="Formular" w:hAnsi="Formular"/>
+          <w:color w:val="212529"/>
+          <w:sz w:val="24"/>
+          <w:szCs w:val="24"/>
+          <w:shd w:val="clear" w:color="auto" w:fill="FFFFFF"/>
+        </w:rPr>
+        <w:t>name: case insensitive for files)</w:t>
+      </w:r>
+    </w:p>
+    <w:p>
+      <w:pPr>
+        <w:pStyle w:val="ListParagraph"/>
+        <w:tabs>
+          <w:tab w:val="left" w:pos="916"/>
+          <w:tab w:val="left" w:pos="1832"/>
+          <w:tab w:val="left" w:pos="2748"/>
+          <w:tab w:val="left" w:pos="3664"/>
+          <w:tab w:val="left" w:pos="4580"/>
+          <w:tab w:val="left" w:pos="5496"/>
+          <w:tab w:val="left" w:pos="6412"/>
+          <w:tab w:val="left" w:pos="7328"/>
+          <w:tab w:val="left" w:pos="8244"/>
+          <w:tab w:val="left" w:pos="9160"/>
+          <w:tab w:val="left" w:pos="10076"/>
+          <w:tab w:val="left" w:pos="10992"/>
+          <w:tab w:val="left" w:pos="11908"/>
+          <w:tab w:val="left" w:pos="12824"/>
+          <w:tab w:val="left" w:pos="13740"/>
+          <w:tab w:val="left" w:pos="14656"/>
+        </w:tabs>
+        <w:spacing w:after="0" w:line="240" w:lineRule="auto"/>
+        <w:rPr>
+          <w:rFonts w:ascii="Consolas" w:eastAsia="Times New Roman" w:hAnsi="Consolas" w:cs="Courier New"/>
+          <w:color w:val="212529"/>
+          <w:sz w:val="24"/>
+          <w:szCs w:val="24"/>
+          <w:lang w:eastAsia="en-GB"/>
+        </w:rPr>
+      </w:pPr>
+    </w:p>
+    <w:p>
+      <w:pPr>
+        <w:pStyle w:val="ListParagraph"/>
+        <w:tabs>
+          <w:tab w:val="left" w:pos="916"/>
+          <w:tab w:val="left" w:pos="1832"/>
+          <w:tab w:val="left" w:pos="2748"/>
+          <w:tab w:val="left" w:pos="3664"/>
+          <w:tab w:val="left" w:pos="4580"/>
+          <w:tab w:val="left" w:pos="5496"/>
+          <w:tab w:val="left" w:pos="6412"/>
+          <w:tab w:val="left" w:pos="7328"/>
+          <w:tab w:val="left" w:pos="8244"/>
+          <w:tab w:val="left" w:pos="9160"/>
+          <w:tab w:val="left" w:pos="10076"/>
+          <w:tab w:val="left" w:pos="10992"/>
+          <w:tab w:val="left" w:pos="11908"/>
+          <w:tab w:val="left" w:pos="12824"/>
+          <w:tab w:val="left" w:pos="13740"/>
+          <w:tab w:val="left" w:pos="14656"/>
+        </w:tabs>
+        <w:spacing w:after="0" w:line="240" w:lineRule="auto"/>
+        <w:rPr>
+          <w:rFonts w:ascii="Consolas" w:eastAsia="Times New Roman" w:hAnsi="Consolas" w:cs="Courier New"/>
+          <w:b/>
+          <w:bCs/>
+          <w:color w:val="FF0000"/>
+          <w:sz w:val="24"/>
+          <w:szCs w:val="24"/>
+          <w:lang w:eastAsia="en-GB"/>
+        </w:rPr>
+      </w:pPr>
+      <w:r>
+        <w:rPr>
+          <w:rFonts w:ascii="Consolas" w:eastAsia="Times New Roman" w:hAnsi="Consolas" w:cs="Courier New"/>
+          <w:b/>
+          <w:bCs/>
+          <w:color w:val="FF0000"/>
+          <w:sz w:val="24"/>
+          <w:szCs w:val="24"/>
+          <w:lang w:eastAsia="en-GB"/>
+        </w:rPr>
+        <w:t>Grep:</w:t>
       </w:r>
     </w:p>
     <w:p>
@@ -1548,6 +1867,7 @@
           <w:szCs w:val="24"/>
           <w:lang w:val="en-US"/>
         </w:rPr>
+        <w:lastRenderedPageBreak/>
         <w:t>grep -v</w:t>
       </w:r>
       <w:r>
@@ -1611,50 +1931,6 @@
           <w:lang w:val="en-US"/>
         </w:rPr>
         <w:t>Returns the number of lines in which the results matched the search string</w:t>
-      </w:r>
-    </w:p>
-    <w:p>
-      <w:pPr>
-        <w:pStyle w:val="ListParagraph"/>
-        <w:numPr>
-          <w:ilvl w:val="0"/>
-          <w:numId w:val="1"/>
-        </w:numPr>
-        <w:rPr>
-          <w:rFonts w:cstheme="minorHAnsi"/>
-          <w:sz w:val="24"/>
-          <w:szCs w:val="24"/>
-        </w:rPr>
-      </w:pPr>
-      <w:proofErr w:type="spellStart"/>
-      <w:r>
-        <w:rPr>
-          <w:rFonts w:cstheme="minorHAnsi"/>
-          <w:b/>
-          <w:bCs/>
-          <w:sz w:val="24"/>
-          <w:szCs w:val="24"/>
-        </w:rPr>
-        <w:t>whoami</w:t>
-      </w:r>
-      <w:proofErr w:type="spellEnd"/>
-      <w:r>
-        <w:rPr>
-          <w:rFonts w:cstheme="minorHAnsi"/>
-          <w:b/>
-          <w:bCs/>
-          <w:sz w:val="24"/>
-          <w:szCs w:val="24"/>
-        </w:rPr>
-        <w:t>:</w:t>
-      </w:r>
-      <w:r>
-        <w:rPr>
-          <w:rFonts w:cstheme="minorHAnsi"/>
-          <w:sz w:val="24"/>
-          <w:szCs w:val="24"/>
-        </w:rPr>
-        <w:t xml:space="preserve"> Username command</w:t>
       </w:r>
     </w:p>
     <w:p>
@@ -1722,31 +1998,25 @@
       </w:pPr>
       <w:r>
         <w:rPr>
-          <w:rFonts w:ascii="Formular" w:hAnsi="Formular"/>
-          <w:b/>
-          <w:bCs/>
-          <w:color w:val="212529"/>
-          <w:sz w:val="24"/>
-          <w:szCs w:val="24"/>
-          <w:shd w:val="clear" w:color="auto" w:fill="FFFFFF"/>
-        </w:rPr>
-        <w:t>who am i</w:t>
-      </w:r>
-      <w:r>
-        <w:rPr>
-          <w:rFonts w:cstheme="minorHAnsi"/>
-          <w:sz w:val="24"/>
-          <w:szCs w:val="24"/>
+          <w:rStyle w:val="HTMLCode"/>
+          <w:rFonts w:ascii="Consolas" w:eastAsiaTheme="minorHAnsi" w:hAnsi="Consolas"/>
+          <w:color w:val="FF0000"/>
+          <w:sz w:val="24"/>
+          <w:szCs w:val="24"/>
+          <w:shd w:val="clear" w:color="auto" w:fill="F0F0F0"/>
+        </w:rPr>
+        <w:t>w</w:t>
+      </w:r>
+      <w:r>
+        <w:rPr>
+          <w:rStyle w:val="HTMLCode"/>
+          <w:rFonts w:ascii="Consolas" w:eastAsiaTheme="minorHAnsi" w:hAnsi="Consolas"/>
+          <w:color w:val="FF0000"/>
+          <w:sz w:val="24"/>
+          <w:szCs w:val="24"/>
+          <w:shd w:val="clear" w:color="auto" w:fill="F0F0F0"/>
         </w:rPr>
         <w:t>:</w:t>
-      </w:r>
-      <w:r>
-        <w:rPr>
-          <w:rFonts w:cstheme="minorHAnsi"/>
-          <w:sz w:val="24"/>
-          <w:szCs w:val="24"/>
-        </w:rPr>
-        <w:t xml:space="preserve"> </w:t>
       </w:r>
       <w:r>
         <w:rPr>
@@ -1756,20 +2026,8 @@
           <w:szCs w:val="24"/>
           <w:shd w:val="clear" w:color="auto" w:fill="FFFFFF"/>
         </w:rPr>
-        <w:t xml:space="preserve">show the line that points to your current </w:t>
-      </w:r>
-      <w:proofErr w:type="gramStart"/>
-      <w:r>
-        <w:rPr>
-          <w:rFonts w:ascii="Formular" w:hAnsi="Formular"/>
-          <w:color w:val="212529"/>
-          <w:sz w:val="24"/>
-          <w:szCs w:val="24"/>
-          <w:shd w:val="clear" w:color="auto" w:fill="FFFFFF"/>
-        </w:rPr>
-        <w:t>session</w:t>
-      </w:r>
-      <w:proofErr w:type="gramEnd"/>
+        <w:t> command will inform you who is logged on and what they are doing</w:t>
+      </w:r>
     </w:p>
     <w:p>
       <w:pPr>
@@ -1794,28 +2052,15 @@
           <w:szCs w:val="24"/>
           <w:shd w:val="clear" w:color="auto" w:fill="F0F0F0"/>
         </w:rPr>
-        <w:t>w</w:t>
-      </w:r>
-      <w:r>
-        <w:rPr>
-          <w:rStyle w:val="HTMLCode"/>
-          <w:rFonts w:ascii="Consolas" w:eastAsiaTheme="minorHAnsi" w:hAnsi="Consolas"/>
-          <w:color w:val="FF0000"/>
-          <w:sz w:val="24"/>
-          <w:szCs w:val="24"/>
-          <w:shd w:val="clear" w:color="auto" w:fill="F0F0F0"/>
-        </w:rPr>
-        <w:t>:</w:t>
-      </w:r>
-      <w:r>
-        <w:rPr>
-          <w:rFonts w:ascii="Formular" w:hAnsi="Formular"/>
-          <w:color w:val="212529"/>
-          <w:sz w:val="24"/>
-          <w:szCs w:val="24"/>
-          <w:shd w:val="clear" w:color="auto" w:fill="FFFFFF"/>
-        </w:rPr>
-        <w:t> command will inform you who is logged on and what they are doing</w:t>
+        <w:t>id:</w:t>
+      </w:r>
+      <w:r>
+        <w:rPr>
+          <w:rFonts w:cstheme="minorHAnsi"/>
+          <w:sz w:val="24"/>
+          <w:szCs w:val="24"/>
+        </w:rPr>
+        <w:t xml:space="preserve"> show all your id</w:t>
       </w:r>
     </w:p>
     <w:p>
@@ -1832,24 +2077,39 @@
           <w:szCs w:val="24"/>
         </w:rPr>
       </w:pPr>
-      <w:r>
-        <w:rPr>
-          <w:rStyle w:val="HTMLCode"/>
-          <w:rFonts w:ascii="Consolas" w:eastAsiaTheme="minorHAnsi" w:hAnsi="Consolas"/>
-          <w:color w:val="FF0000"/>
-          <w:sz w:val="24"/>
-          <w:szCs w:val="24"/>
-          <w:shd w:val="clear" w:color="auto" w:fill="F0F0F0"/>
-        </w:rPr>
-        <w:t>id:</w:t>
-      </w:r>
-      <w:r>
-        <w:rPr>
-          <w:rFonts w:cstheme="minorHAnsi"/>
-          <w:sz w:val="24"/>
-          <w:szCs w:val="24"/>
-        </w:rPr>
-        <w:t xml:space="preserve"> show all your id</w:t>
+      <w:proofErr w:type="spellStart"/>
+      <w:r>
+        <w:rPr>
+          <w:rFonts w:ascii="Formular" w:hAnsi="Formular"/>
+          <w:b/>
+          <w:bCs/>
+          <w:color w:val="C00000"/>
+          <w:sz w:val="24"/>
+          <w:szCs w:val="24"/>
+          <w:shd w:val="clear" w:color="auto" w:fill="FFFFFF"/>
+        </w:rPr>
+        <w:t>su</w:t>
+      </w:r>
+      <w:proofErr w:type="spellEnd"/>
+      <w:r>
+        <w:rPr>
+          <w:rFonts w:ascii="Formular" w:hAnsi="Formular"/>
+          <w:color w:val="C00000"/>
+          <w:sz w:val="24"/>
+          <w:szCs w:val="24"/>
+          <w:shd w:val="clear" w:color="auto" w:fill="FFFFFF"/>
+        </w:rPr>
+        <w:t>:</w:t>
+      </w:r>
+      <w:r>
+        <w:rPr>
+          <w:rFonts w:ascii="Formular" w:hAnsi="Formular"/>
+          <w:color w:val="212529"/>
+          <w:sz w:val="24"/>
+          <w:szCs w:val="24"/>
+          <w:shd w:val="clear" w:color="auto" w:fill="FFFFFF"/>
+        </w:rPr>
+        <w:t xml:space="preserve"> enables a shell to be run as another user.</w:t>
       </w:r>
     </w:p>
     <w:p>
@@ -1866,29 +2126,17 @@
           <w:szCs w:val="24"/>
         </w:rPr>
       </w:pPr>
-      <w:proofErr w:type="spellStart"/>
       <w:r>
         <w:rPr>
           <w:rFonts w:ascii="Formular" w:hAnsi="Formular"/>
           <w:b/>
           <w:bCs/>
-          <w:color w:val="C00000"/>
-          <w:sz w:val="24"/>
-          <w:szCs w:val="24"/>
-          <w:shd w:val="clear" w:color="auto" w:fill="FFFFFF"/>
-        </w:rPr>
-        <w:t>su</w:t>
-      </w:r>
-      <w:proofErr w:type="spellEnd"/>
-      <w:r>
-        <w:rPr>
-          <w:rFonts w:ascii="Formular" w:hAnsi="Formular"/>
-          <w:color w:val="C00000"/>
-          <w:sz w:val="24"/>
-          <w:szCs w:val="24"/>
-          <w:shd w:val="clear" w:color="auto" w:fill="FFFFFF"/>
-        </w:rPr>
-        <w:t>:</w:t>
+          <w:color w:val="FF0000"/>
+          <w:sz w:val="24"/>
+          <w:szCs w:val="24"/>
+          <w:shd w:val="clear" w:color="auto" w:fill="FFFFFF"/>
+        </w:rPr>
+        <w:t>/etc/passwd</w:t>
       </w:r>
       <w:r>
         <w:rPr>
@@ -1898,7 +2146,7 @@
           <w:szCs w:val="24"/>
           <w:shd w:val="clear" w:color="auto" w:fill="FFFFFF"/>
         </w:rPr>
-        <w:t xml:space="preserve"> enables a shell to be run as another user.</w:t>
+        <w:t>: the local user database</w:t>
       </w:r>
     </w:p>
     <w:p>
@@ -1915,18 +2163,33 @@
           <w:szCs w:val="24"/>
         </w:rPr>
       </w:pPr>
-      <w:r>
-        <w:rPr>
-          <w:rFonts w:ascii="Formular" w:hAnsi="Formular"/>
-          <w:b/>
-          <w:bCs/>
-          <w:color w:val="FF0000"/>
-          <w:sz w:val="24"/>
-          <w:szCs w:val="24"/>
-          <w:shd w:val="clear" w:color="auto" w:fill="FFFFFF"/>
-        </w:rPr>
-        <w:lastRenderedPageBreak/>
-        <w:t>/etc/passwd</w:t>
+      <w:proofErr w:type="spellStart"/>
+      <w:r>
+        <w:rPr>
+          <w:rStyle w:val="HTMLCode"/>
+          <w:rFonts w:ascii="Consolas" w:eastAsiaTheme="minorHAnsi" w:hAnsi="Consolas"/>
+          <w:b/>
+          <w:bCs/>
+          <w:color w:val="FF0000"/>
+          <w:sz w:val="24"/>
+          <w:szCs w:val="24"/>
+          <w:shd w:val="clear" w:color="auto" w:fill="F0F0F0"/>
+        </w:rPr>
+        <w:t>useradd</w:t>
+      </w:r>
+      <w:proofErr w:type="spellEnd"/>
+      <w:r>
+        <w:rPr>
+          <w:rStyle w:val="HTMLCode"/>
+          <w:rFonts w:ascii="Consolas" w:eastAsiaTheme="minorHAnsi" w:hAnsi="Consolas"/>
+          <w:b/>
+          <w:bCs/>
+          <w:color w:val="FF0000"/>
+          <w:sz w:val="24"/>
+          <w:szCs w:val="24"/>
+          <w:shd w:val="clear" w:color="auto" w:fill="F0F0F0"/>
+        </w:rPr>
+        <w:t>:</w:t>
       </w:r>
       <w:r>
         <w:rPr>
@@ -1936,7 +2199,7 @@
           <w:szCs w:val="24"/>
           <w:shd w:val="clear" w:color="auto" w:fill="FFFFFF"/>
         </w:rPr>
-        <w:t>: the local user database</w:t>
+        <w:t> command is used for creating a new use</w:t>
       </w:r>
     </w:p>
     <w:p>
@@ -1951,45 +2214,384 @@
           <w:rFonts w:cstheme="minorHAnsi"/>
           <w:sz w:val="24"/>
           <w:szCs w:val="24"/>
+          <w:lang w:val="en-US"/>
+        </w:rPr>
+      </w:pPr>
+      <w:r>
+        <w:rPr>
+          <w:rFonts w:cstheme="minorHAnsi"/>
+          <w:b/>
+          <w:bCs/>
+          <w:sz w:val="24"/>
+          <w:szCs w:val="24"/>
+          <w:lang w:val="en-US"/>
+        </w:rPr>
+        <w:t xml:space="preserve">ping </w:t>
+      </w:r>
+      <w:hyperlink r:id="rId5" w:history="1">
+        <w:r>
+          <w:rPr>
+            <w:rStyle w:val="Hyperlink"/>
+            <w:rFonts w:cstheme="minorHAnsi"/>
+            <w:b/>
+            <w:bCs/>
+            <w:sz w:val="24"/>
+            <w:szCs w:val="24"/>
+            <w:lang w:val="en-US"/>
+          </w:rPr>
+          <w:t>www.clarusway.com</w:t>
+        </w:r>
+      </w:hyperlink>
+      <w:r>
+        <w:rPr>
+          <w:rFonts w:cstheme="minorHAnsi"/>
+          <w:sz w:val="24"/>
+          <w:szCs w:val="24"/>
+          <w:lang w:val="en-US"/>
+        </w:rPr>
+        <w:t xml:space="preserve"> </w:t>
+      </w:r>
+      <w:r>
+        <w:rPr>
+          <w:rFonts w:cstheme="minorHAnsi"/>
+          <w:sz w:val="24"/>
+          <w:szCs w:val="24"/>
+          <w:lang w:val="en-US"/>
+        </w:rPr>
+        <w:t xml:space="preserve">: </w:t>
+      </w:r>
+      <w:r>
+        <w:rPr>
+          <w:rFonts w:ascii="Roboto" w:hAnsi="Roboto"/>
+          <w:color w:val="1F2937"/>
+          <w:sz w:val="27"/>
+          <w:szCs w:val="27"/>
+          <w:shd w:val="clear" w:color="auto" w:fill="FFFFFF"/>
+        </w:rPr>
+        <w:t> </w:t>
+      </w:r>
+      <w:r>
+        <w:rPr>
+          <w:rFonts w:cstheme="minorHAnsi"/>
+          <w:color w:val="1F2937"/>
+          <w:sz w:val="24"/>
+          <w:szCs w:val="24"/>
+          <w:shd w:val="clear" w:color="auto" w:fill="FFFFFF"/>
+        </w:rPr>
+        <w:t>Troubleshooting, testing, and diagnosing network connectivity issues.</w:t>
+      </w:r>
+    </w:p>
+    <w:p>
+      <w:pPr>
+        <w:pStyle w:val="ListParagraph"/>
+        <w:numPr>
+          <w:ilvl w:val="0"/>
+          <w:numId w:val="3"/>
+        </w:numPr>
+        <w:ind w:left="720"/>
+        <w:rPr>
+          <w:rFonts w:cstheme="minorHAnsi"/>
+          <w:sz w:val="24"/>
+          <w:szCs w:val="24"/>
+          <w:lang w:val="en-US"/>
         </w:rPr>
       </w:pPr>
       <w:proofErr w:type="spellStart"/>
       <w:r>
         <w:rPr>
-          <w:rStyle w:val="HTMLCode"/>
-          <w:rFonts w:ascii="Consolas" w:eastAsiaTheme="minorHAnsi" w:hAnsi="Consolas"/>
-          <w:b/>
-          <w:bCs/>
-          <w:color w:val="FF0000"/>
-          <w:sz w:val="24"/>
-          <w:szCs w:val="24"/>
-          <w:shd w:val="clear" w:color="auto" w:fill="F0F0F0"/>
-        </w:rPr>
-        <w:t>useradd</w:t>
+          <w:rFonts w:cstheme="minorHAnsi"/>
+          <w:b/>
+          <w:bCs/>
+          <w:sz w:val="24"/>
+          <w:szCs w:val="24"/>
+          <w:lang w:val="en-US"/>
+        </w:rPr>
+        <w:t>ssh</w:t>
       </w:r>
       <w:proofErr w:type="spellEnd"/>
       <w:r>
         <w:rPr>
-          <w:rStyle w:val="HTMLCode"/>
-          <w:rFonts w:ascii="Consolas" w:eastAsiaTheme="minorHAnsi" w:hAnsi="Consolas"/>
-          <w:b/>
-          <w:bCs/>
-          <w:color w:val="FF0000"/>
-          <w:sz w:val="24"/>
-          <w:szCs w:val="24"/>
-          <w:shd w:val="clear" w:color="auto" w:fill="F0F0F0"/>
+          <w:rFonts w:cstheme="minorHAnsi"/>
+          <w:b/>
+          <w:bCs/>
+          <w:sz w:val="24"/>
+          <w:szCs w:val="24"/>
+          <w:lang w:val="en-US"/>
+        </w:rPr>
+        <w:t xml:space="preserve"> </w:t>
+      </w:r>
+      <w:proofErr w:type="spellStart"/>
+      <w:r>
+        <w:rPr>
+          <w:rFonts w:cstheme="minorHAnsi"/>
+          <w:b/>
+          <w:bCs/>
+          <w:sz w:val="24"/>
+          <w:szCs w:val="24"/>
+          <w:lang w:val="en-US"/>
+        </w:rPr>
+        <w:t>username@hos_ip</w:t>
+      </w:r>
+      <w:proofErr w:type="spellEnd"/>
+      <w:r>
+        <w:rPr>
+          <w:rFonts w:cstheme="minorHAnsi"/>
+          <w:sz w:val="24"/>
+          <w:szCs w:val="24"/>
+          <w:lang w:val="en-US"/>
+        </w:rPr>
+        <w:t xml:space="preserve">:  </w:t>
+      </w:r>
+      <w:r>
+        <w:rPr>
+          <w:rFonts w:cstheme="minorHAnsi"/>
+          <w:sz w:val="24"/>
+          <w:szCs w:val="24"/>
+          <w:lang w:val="en-US"/>
+        </w:rPr>
+        <w:t>To use computer of others</w:t>
+      </w:r>
+    </w:p>
+    <w:p>
+      <w:pPr>
+        <w:pStyle w:val="ListParagraph"/>
+        <w:numPr>
+          <w:ilvl w:val="0"/>
+          <w:numId w:val="3"/>
+        </w:numPr>
+        <w:ind w:left="720"/>
+        <w:rPr>
+          <w:rFonts w:cstheme="minorHAnsi"/>
+          <w:sz w:val="24"/>
+          <w:szCs w:val="24"/>
+          <w:lang w:val="en-US"/>
+        </w:rPr>
+      </w:pPr>
+      <w:proofErr w:type="spellStart"/>
+      <w:r>
+        <w:rPr>
+          <w:rFonts w:cstheme="minorHAnsi"/>
+          <w:b/>
+          <w:bCs/>
+          <w:sz w:val="24"/>
+          <w:szCs w:val="24"/>
+          <w:lang w:val="en-US"/>
+        </w:rPr>
+        <w:t>whoami</w:t>
+      </w:r>
+      <w:proofErr w:type="spellEnd"/>
+      <w:r>
+        <w:rPr>
+          <w:rFonts w:cstheme="minorHAnsi"/>
+          <w:sz w:val="24"/>
+          <w:szCs w:val="24"/>
+          <w:lang w:val="en-US"/>
+        </w:rPr>
+        <w:t>: user name of current user</w:t>
+      </w:r>
+    </w:p>
+    <w:p>
+      <w:pPr>
+        <w:pStyle w:val="ListParagraph"/>
+        <w:numPr>
+          <w:ilvl w:val="0"/>
+          <w:numId w:val="3"/>
+        </w:numPr>
+        <w:ind w:left="720"/>
+        <w:rPr>
+          <w:rFonts w:cstheme="minorHAnsi"/>
+          <w:sz w:val="24"/>
+          <w:szCs w:val="24"/>
+          <w:lang w:val="en-US"/>
+        </w:rPr>
+      </w:pPr>
+      <w:r>
+        <w:rPr>
+          <w:rFonts w:cstheme="minorHAnsi"/>
+          <w:b/>
+          <w:bCs/>
+          <w:sz w:val="24"/>
+          <w:szCs w:val="24"/>
+          <w:lang w:val="en-US"/>
+        </w:rPr>
+        <w:t>Tab</w:t>
+      </w:r>
+      <w:r>
+        <w:rPr>
+          <w:rFonts w:cstheme="minorHAnsi"/>
+          <w:sz w:val="24"/>
+          <w:szCs w:val="24"/>
+          <w:lang w:val="en-US"/>
+        </w:rPr>
+        <w:t>: Automatic completion of command, file name</w:t>
+      </w:r>
+    </w:p>
+    <w:p>
+      <w:pPr>
+        <w:pStyle w:val="ListParagraph"/>
+        <w:numPr>
+          <w:ilvl w:val="0"/>
+          <w:numId w:val="3"/>
+        </w:numPr>
+        <w:ind w:left="720"/>
+        <w:rPr>
+          <w:rFonts w:cstheme="minorHAnsi"/>
+          <w:sz w:val="24"/>
+          <w:szCs w:val="24"/>
+          <w:lang w:val="en-US"/>
+        </w:rPr>
+      </w:pPr>
+      <w:r>
+        <w:rPr>
+          <w:rFonts w:cstheme="minorHAnsi"/>
+          <w:b/>
+          <w:bCs/>
+          <w:sz w:val="24"/>
+          <w:szCs w:val="24"/>
+          <w:lang w:val="en-US"/>
+        </w:rPr>
+        <w:t>Sequential commands</w:t>
+      </w:r>
+      <w:r>
+        <w:rPr>
+          <w:rFonts w:cstheme="minorHAnsi"/>
+          <w:b/>
+          <w:bCs/>
+          <w:sz w:val="24"/>
+          <w:szCs w:val="24"/>
+          <w:lang w:val="en-US"/>
+        </w:rPr>
+        <w:t xml:space="preserve"> </w:t>
+      </w:r>
+      <w:proofErr w:type="gramStart"/>
+      <w:r>
+        <w:rPr>
+          <w:rFonts w:cstheme="minorHAnsi"/>
+          <w:b/>
+          <w:bCs/>
+          <w:sz w:val="24"/>
+          <w:szCs w:val="24"/>
+          <w:lang w:val="en-US"/>
+        </w:rPr>
+        <w:t>( separate</w:t>
+      </w:r>
+      <w:proofErr w:type="gramEnd"/>
+      <w:r>
+        <w:rPr>
+          <w:rFonts w:cstheme="minorHAnsi"/>
+          <w:b/>
+          <w:bCs/>
+          <w:sz w:val="24"/>
+          <w:szCs w:val="24"/>
+          <w:lang w:val="en-US"/>
+        </w:rPr>
+        <w:t xml:space="preserve"> with ; ) </w:t>
+      </w:r>
+      <w:r>
+        <w:rPr>
+          <w:rFonts w:cstheme="minorHAnsi"/>
+          <w:b/>
+          <w:bCs/>
+          <w:sz w:val="24"/>
+          <w:szCs w:val="24"/>
+          <w:lang w:val="en-US"/>
         </w:rPr>
         <w:t>:</w:t>
       </w:r>
       <w:r>
         <w:rPr>
-          <w:rFonts w:ascii="Formular" w:hAnsi="Formular"/>
-          <w:color w:val="212529"/>
-          <w:sz w:val="24"/>
-          <w:szCs w:val="24"/>
-          <w:shd w:val="clear" w:color="auto" w:fill="FFFFFF"/>
-        </w:rPr>
-        <w:t> command is used for creating a new use</w:t>
+          <w:rFonts w:cstheme="minorHAnsi"/>
+          <w:b/>
+          <w:bCs/>
+          <w:sz w:val="24"/>
+          <w:szCs w:val="24"/>
+          <w:lang w:val="en-US"/>
+        </w:rPr>
+        <w:t xml:space="preserve"> </w:t>
+      </w:r>
+      <w:r>
+        <w:rPr>
+          <w:rFonts w:cstheme="minorHAnsi"/>
+          <w:sz w:val="24"/>
+          <w:szCs w:val="24"/>
+          <w:lang w:val="en-US"/>
+        </w:rPr>
+        <w:t>command1;command2;command3</w:t>
+      </w:r>
+    </w:p>
+    <w:p>
+      <w:pPr>
+        <w:pStyle w:val="ListParagraph"/>
+        <w:numPr>
+          <w:ilvl w:val="0"/>
+          <w:numId w:val="3"/>
+        </w:numPr>
+        <w:ind w:left="720"/>
+        <w:rPr>
+          <w:rFonts w:cstheme="minorHAnsi"/>
+          <w:sz w:val="24"/>
+          <w:szCs w:val="24"/>
+          <w:lang w:val="en-US"/>
+        </w:rPr>
+      </w:pPr>
+      <w:r>
+        <w:rPr>
+          <w:rFonts w:ascii="Helvetica" w:eastAsia="Times New Roman" w:hAnsi="Helvetica" w:cs="Helvetica"/>
+          <w:b/>
+          <w:bCs/>
+          <w:color w:val="333333"/>
+          <w:sz w:val="24"/>
+          <w:szCs w:val="24"/>
+          <w:lang w:eastAsia="en-GB"/>
+        </w:rPr>
+        <w:t>&amp;&amp;</w:t>
+      </w:r>
+      <w:r>
+        <w:rPr>
+          <w:rFonts w:ascii="Helvetica" w:eastAsia="Times New Roman" w:hAnsi="Helvetica" w:cs="Helvetica"/>
+          <w:color w:val="333333"/>
+          <w:sz w:val="24"/>
+          <w:szCs w:val="24"/>
+          <w:lang w:eastAsia="en-GB"/>
+        </w:rPr>
+        <w:t xml:space="preserve">: If more command will run one times </w:t>
+      </w:r>
+    </w:p>
+    <w:p>
+      <w:pPr>
+        <w:pStyle w:val="NormalWeb"/>
+        <w:shd w:val="clear" w:color="auto" w:fill="FFFFFF"/>
+        <w:spacing w:before="0" w:beforeAutospacing="0" w:after="150" w:afterAutospacing="0"/>
+        <w:ind w:left="720"/>
+        <w:rPr>
+          <w:rFonts w:ascii="Helvetica" w:hAnsi="Helvetica" w:cs="Helvetica"/>
+          <w:color w:val="333333"/>
+          <w:sz w:val="21"/>
+          <w:szCs w:val="21"/>
+          <w:shd w:val="clear" w:color="auto" w:fill="FFFFFF"/>
+        </w:rPr>
+      </w:pPr>
+      <w:r>
+        <w:rPr>
+          <w:rFonts w:ascii="Helvetica" w:hAnsi="Helvetica" w:cs="Helvetica"/>
+          <w:b/>
+          <w:bCs/>
+          <w:color w:val="333333"/>
+          <w:sz w:val="21"/>
+          <w:szCs w:val="21"/>
+          <w:shd w:val="clear" w:color="auto" w:fill="FFFFFF"/>
+        </w:rPr>
+        <w:t>Ex:</w:t>
+      </w:r>
+      <w:r>
+        <w:rPr>
+          <w:rFonts w:ascii="Helvetica" w:hAnsi="Helvetica" w:cs="Helvetica"/>
+          <w:color w:val="333333"/>
+          <w:sz w:val="21"/>
+          <w:szCs w:val="21"/>
+          <w:shd w:val="clear" w:color="auto" w:fill="FFFFFF"/>
+        </w:rPr>
+        <w:t xml:space="preserve"> configure&amp;&amp;make&amp;&amp;make install</w:t>
       </w:r>
     </w:p>
     <w:p>
@@ -2253,9 +2855,9 @@
     </w:lvl>
   </w:abstractNum>
   <w:abstractNum w:abstractNumId="2" w15:restartNumberingAfterBreak="0">
-    <w:nsid w:val="56EA1D9B"/>
+    <w:nsid w:val="26F705BD"/>
     <w:multiLevelType w:val="hybridMultilevel"/>
-    <w:tmpl w:val="A13AB926"/>
+    <w:tmpl w:val="7B4A4EBC"/>
     <w:lvl w:ilvl="0" w:tplc="0809000B">
       <w:start w:val="1"/>
       <w:numFmt w:val="bullet"/>
@@ -2365,14 +2967,130 @@
       </w:rPr>
     </w:lvl>
   </w:abstractNum>
+  <w:abstractNum w:abstractNumId="3" w15:restartNumberingAfterBreak="0">
+    <w:nsid w:val="56EA1D9B"/>
+    <w:multiLevelType w:val="hybridMultilevel"/>
+    <w:tmpl w:val="A13AB926"/>
+    <w:lvl w:ilvl="0" w:tplc="0809000B">
+      <w:start w:val="1"/>
+      <w:numFmt w:val="bullet"/>
+      <w:lvlText w:val=""/>
+      <w:lvlJc w:val="left"/>
+      <w:pPr>
+        <w:ind w:left="720" w:hanging="360"/>
+      </w:pPr>
+      <w:rPr>
+        <w:rFonts w:ascii="Wingdings" w:hAnsi="Wingdings" w:hint="default"/>
+      </w:rPr>
+    </w:lvl>
+    <w:lvl w:ilvl="1" w:tplc="08090003" w:tentative="1">
+      <w:start w:val="1"/>
+      <w:numFmt w:val="bullet"/>
+      <w:lvlText w:val="o"/>
+      <w:lvlJc w:val="left"/>
+      <w:pPr>
+        <w:ind w:left="1440" w:hanging="360"/>
+      </w:pPr>
+      <w:rPr>
+        <w:rFonts w:ascii="Courier New" w:hAnsi="Courier New" w:cs="Courier New" w:hint="default"/>
+      </w:rPr>
+    </w:lvl>
+    <w:lvl w:ilvl="2" w:tplc="08090005" w:tentative="1">
+      <w:start w:val="1"/>
+      <w:numFmt w:val="bullet"/>
+      <w:lvlText w:val=""/>
+      <w:lvlJc w:val="left"/>
+      <w:pPr>
+        <w:ind w:left="2160" w:hanging="360"/>
+      </w:pPr>
+      <w:rPr>
+        <w:rFonts w:ascii="Wingdings" w:hAnsi="Wingdings" w:hint="default"/>
+      </w:rPr>
+    </w:lvl>
+    <w:lvl w:ilvl="3" w:tplc="08090001" w:tentative="1">
+      <w:start w:val="1"/>
+      <w:numFmt w:val="bullet"/>
+      <w:lvlText w:val=""/>
+      <w:lvlJc w:val="left"/>
+      <w:pPr>
+        <w:ind w:left="2880" w:hanging="360"/>
+      </w:pPr>
+      <w:rPr>
+        <w:rFonts w:ascii="Symbol" w:hAnsi="Symbol" w:hint="default"/>
+      </w:rPr>
+    </w:lvl>
+    <w:lvl w:ilvl="4" w:tplc="08090003" w:tentative="1">
+      <w:start w:val="1"/>
+      <w:numFmt w:val="bullet"/>
+      <w:lvlText w:val="o"/>
+      <w:lvlJc w:val="left"/>
+      <w:pPr>
+        <w:ind w:left="3600" w:hanging="360"/>
+      </w:pPr>
+      <w:rPr>
+        <w:rFonts w:ascii="Courier New" w:hAnsi="Courier New" w:cs="Courier New" w:hint="default"/>
+      </w:rPr>
+    </w:lvl>
+    <w:lvl w:ilvl="5" w:tplc="08090005" w:tentative="1">
+      <w:start w:val="1"/>
+      <w:numFmt w:val="bullet"/>
+      <w:lvlText w:val=""/>
+      <w:lvlJc w:val="left"/>
+      <w:pPr>
+        <w:ind w:left="4320" w:hanging="360"/>
+      </w:pPr>
+      <w:rPr>
+        <w:rFonts w:ascii="Wingdings" w:hAnsi="Wingdings" w:hint="default"/>
+      </w:rPr>
+    </w:lvl>
+    <w:lvl w:ilvl="6" w:tplc="08090001" w:tentative="1">
+      <w:start w:val="1"/>
+      <w:numFmt w:val="bullet"/>
+      <w:lvlText w:val=""/>
+      <w:lvlJc w:val="left"/>
+      <w:pPr>
+        <w:ind w:left="5040" w:hanging="360"/>
+      </w:pPr>
+      <w:rPr>
+        <w:rFonts w:ascii="Symbol" w:hAnsi="Symbol" w:hint="default"/>
+      </w:rPr>
+    </w:lvl>
+    <w:lvl w:ilvl="7" w:tplc="08090003" w:tentative="1">
+      <w:start w:val="1"/>
+      <w:numFmt w:val="bullet"/>
+      <w:lvlText w:val="o"/>
+      <w:lvlJc w:val="left"/>
+      <w:pPr>
+        <w:ind w:left="5760" w:hanging="360"/>
+      </w:pPr>
+      <w:rPr>
+        <w:rFonts w:ascii="Courier New" w:hAnsi="Courier New" w:cs="Courier New" w:hint="default"/>
+      </w:rPr>
+    </w:lvl>
+    <w:lvl w:ilvl="8" w:tplc="08090005" w:tentative="1">
+      <w:start w:val="1"/>
+      <w:numFmt w:val="bullet"/>
+      <w:lvlText w:val=""/>
+      <w:lvlJc w:val="left"/>
+      <w:pPr>
+        <w:ind w:left="6480" w:hanging="360"/>
+      </w:pPr>
+      <w:rPr>
+        <w:rFonts w:ascii="Wingdings" w:hAnsi="Wingdings" w:hint="default"/>
+      </w:rPr>
+    </w:lvl>
+  </w:abstractNum>
   <w:num w:numId="1">
-    <w:abstractNumId w:val="2"/>
+    <w:abstractNumId w:val="3"/>
   </w:num>
   <w:num w:numId="2">
     <w:abstractNumId w:val="1"/>
   </w:num>
   <w:num w:numId="3">
     <w:abstractNumId w:val="0"/>
+  </w:num>
+  <w:num w:numId="4">
+    <w:abstractNumId w:val="2"/>
   </w:num>
 </w:numbering>
 </file>
@@ -2888,6 +3606,33 @@
       <w:szCs w:val="20"/>
     </w:rPr>
   </w:style>
+  <w:style w:type="paragraph" w:styleId="NormalWeb">
+    <w:name w:val="Normal (Web)"/>
+    <w:basedOn w:val="Normal"/>
+    <w:uiPriority w:val="99"/>
+    <w:unhideWhenUsed/>
+    <w:rsid w:val="001326F0"/>
+    <w:pPr>
+      <w:spacing w:before="100" w:beforeAutospacing="1" w:after="100" w:afterAutospacing="1" w:line="240" w:lineRule="auto"/>
+    </w:pPr>
+    <w:rPr>
+      <w:rFonts w:ascii="Times New Roman" w:eastAsia="Times New Roman" w:hAnsi="Times New Roman" w:cs="Times New Roman"/>
+      <w:sz w:val="24"/>
+      <w:szCs w:val="24"/>
+      <w:lang w:eastAsia="en-GB"/>
+    </w:rPr>
+  </w:style>
+  <w:style w:type="character" w:styleId="Hyperlink">
+    <w:name w:val="Hyperlink"/>
+    <w:basedOn w:val="DefaultParagraphFont"/>
+    <w:uiPriority w:val="99"/>
+    <w:unhideWhenUsed/>
+    <w:rsid w:val="006D337E"/>
+    <w:rPr>
+      <w:color w:val="0563C1" w:themeColor="hyperlink"/>
+      <w:u w:val="single"/>
+    </w:rPr>
+  </w:style>
 </w:styles>
 </file>
 

</xml_diff>